<commit_message>
Uploaded the final report
</commit_message>
<xml_diff>
--- a/Reports/Task B.3/Task B.3.docx
+++ b/Reports/Task B.3/Task B.3.docx
@@ -47,23 +47,7 @@
           <w:sz w:val="24"/>
           <w:szCs w:val="24"/>
         </w:rPr>
-        <w:t xml:space="preserve">Starting with the first task in which we </w:t>
-      </w:r>
-      <w:proofErr w:type="gramStart"/>
-      <w:r>
-        <w:rPr>
-          <w:sz w:val="24"/>
-          <w:szCs w:val="24"/>
-        </w:rPr>
-        <w:t>have to</w:t>
-      </w:r>
-      <w:proofErr w:type="gramEnd"/>
-      <w:r>
-        <w:rPr>
-          <w:sz w:val="24"/>
-          <w:szCs w:val="24"/>
-        </w:rPr>
-        <w:t xml:space="preserve"> build a candlestick chart, the following provides you a clear idea of how it looks like:</w:t>
+        <w:t>Starting with the first task in which we have to build a candlestick chart, the following provides you a clear idea of how it looks like:</w:t>
       </w:r>
     </w:p>
     <w:p>
@@ -157,23 +141,7 @@
           <w:sz w:val="24"/>
           <w:szCs w:val="24"/>
         </w:rPr>
-        <w:t xml:space="preserve">This data has been saved and made into a csv file </w:t>
-      </w:r>
-      <w:proofErr w:type="gramStart"/>
-      <w:r>
-        <w:rPr>
-          <w:sz w:val="24"/>
-          <w:szCs w:val="24"/>
-        </w:rPr>
-        <w:t>called as</w:t>
-      </w:r>
-      <w:proofErr w:type="gramEnd"/>
-      <w:r>
-        <w:rPr>
-          <w:sz w:val="24"/>
-          <w:szCs w:val="24"/>
-        </w:rPr>
-        <w:t xml:space="preserve"> “stock_data.csv” and then passed into a variable.</w:t>
+        <w:t>This data has been saved and made into a csv file called as “stock_data.csv” and then passed into a variable.</w:t>
       </w:r>
     </w:p>
     <w:p>
@@ -251,53 +219,21 @@
           <w:sz w:val="24"/>
           <w:szCs w:val="24"/>
         </w:rPr>
-        <w:t xml:space="preserve">We then move onto using the function to make the candlestick Chart. I imported the </w:t>
-      </w:r>
-      <w:proofErr w:type="spellStart"/>
-      <w:r>
-        <w:rPr>
-          <w:sz w:val="24"/>
-          <w:szCs w:val="24"/>
-        </w:rPr>
-        <w:t>m</w:t>
-      </w:r>
-      <w:r>
-        <w:rPr>
-          <w:sz w:val="24"/>
-          <w:szCs w:val="24"/>
-        </w:rPr>
-        <w:t>plfinance</w:t>
-      </w:r>
-      <w:proofErr w:type="spellEnd"/>
-      <w:r>
-        <w:rPr>
-          <w:sz w:val="24"/>
-          <w:szCs w:val="24"/>
-        </w:rPr>
-        <w:t xml:space="preserve"> library to make this work after installing it from pip. </w:t>
-      </w:r>
-      <w:r>
-        <w:rPr>
-          <w:sz w:val="24"/>
-          <w:szCs w:val="24"/>
-        </w:rPr>
-        <w:t>There were different types of charts that I discovered like “Charles”, “mike”, “</w:t>
-      </w:r>
-      <w:proofErr w:type="spellStart"/>
-      <w:r>
-        <w:rPr>
-          <w:sz w:val="24"/>
-          <w:szCs w:val="24"/>
-        </w:rPr>
-        <w:t>nightclouds</w:t>
-      </w:r>
-      <w:proofErr w:type="spellEnd"/>
-      <w:r>
-        <w:rPr>
-          <w:sz w:val="24"/>
-          <w:szCs w:val="24"/>
-        </w:rPr>
-        <w:t>” etc. which gives us different types of prebuilt custom charts.</w:t>
+        <w:t>We then move onto using the function to make the candlestick Chart. I imported the m</w:t>
+      </w:r>
+      <w:r>
+        <w:rPr>
+          <w:sz w:val="24"/>
+          <w:szCs w:val="24"/>
+        </w:rPr>
+        <w:t xml:space="preserve">plfinance library to make this work after installing it from pip. </w:t>
+      </w:r>
+      <w:r>
+        <w:rPr>
+          <w:sz w:val="24"/>
+          <w:szCs w:val="24"/>
+        </w:rPr>
+        <w:t>There were different types of charts that I discovered like “Charles”, “mike”, “nightclouds” etc. which gives us different types of prebuilt custom charts.</w:t>
       </w:r>
     </w:p>
     <w:p>
@@ -489,7 +425,7 @@
         </w:rPr>
         <w:lastRenderedPageBreak/>
         <w:drawing>
-          <wp:inline distT="0" distB="0" distL="0" distR="0" wp14:anchorId="5BBDFF5C" wp14:editId="78A2648F">
+          <wp:inline distT="0" distB="0" distL="0" distR="0" wp14:anchorId="5BBDFF5C" wp14:editId="5DC98952">
             <wp:extent cx="5937885" cy="3253105"/>
             <wp:effectExtent l="0" t="0" r="5715" b="4445"/>
             <wp:docPr id="1022316990" name="Picture 5"/>
@@ -779,64 +715,422 @@
           <w:sz w:val="24"/>
           <w:szCs w:val="24"/>
         </w:rPr>
-        <w:t xml:space="preserve">In conclusion, we used </w:t>
-      </w:r>
-      <w:proofErr w:type="gramStart"/>
-      <w:r>
-        <w:rPr>
-          <w:sz w:val="24"/>
-          <w:szCs w:val="24"/>
-        </w:rPr>
-        <w:t>the certain</w:t>
-      </w:r>
-      <w:proofErr w:type="gramEnd"/>
-      <w:r>
-        <w:rPr>
-          <w:sz w:val="24"/>
-          <w:szCs w:val="24"/>
-        </w:rPr>
-        <w:t xml:space="preserve"> libraries that come out from </w:t>
-      </w:r>
-      <w:proofErr w:type="spellStart"/>
-      <w:r>
-        <w:rPr>
-          <w:sz w:val="24"/>
-          <w:szCs w:val="24"/>
-        </w:rPr>
-        <w:t>mathplotlib</w:t>
-      </w:r>
-      <w:proofErr w:type="spellEnd"/>
-      <w:r>
-        <w:rPr>
-          <w:sz w:val="24"/>
-          <w:szCs w:val="24"/>
-        </w:rPr>
-        <w:t xml:space="preserve"> and </w:t>
-      </w:r>
-      <w:proofErr w:type="spellStart"/>
-      <w:proofErr w:type="gramStart"/>
-      <w:r>
-        <w:rPr>
-          <w:sz w:val="24"/>
-          <w:szCs w:val="24"/>
-        </w:rPr>
-        <w:t>mplfinance</w:t>
-      </w:r>
-      <w:proofErr w:type="spellEnd"/>
-      <w:r>
-        <w:rPr>
-          <w:sz w:val="24"/>
-          <w:szCs w:val="24"/>
-        </w:rPr>
-        <w:t xml:space="preserve"> ,</w:t>
-      </w:r>
-      <w:proofErr w:type="gramEnd"/>
-      <w:r>
-        <w:rPr>
-          <w:sz w:val="24"/>
-          <w:szCs w:val="24"/>
-        </w:rPr>
-        <w:t xml:space="preserve"> which helps us to visualize the data and enhanced how we look at the data That we have predicted.</w:t>
+        <w:t>Version corrections:</w:t>
+      </w:r>
+    </w:p>
+    <w:p>
+      <w:pPr>
+        <w:rPr>
+          <w:sz w:val="24"/>
+          <w:szCs w:val="24"/>
+        </w:rPr>
+      </w:pPr>
+      <w:r>
+        <w:rPr>
+          <w:sz w:val="24"/>
+          <w:szCs w:val="24"/>
+        </w:rPr>
+        <w:t xml:space="preserve">I have done some corrections because I was not sure for the boxplot but after the class that I have attended I landed upon a solution for the boxplots because </w:t>
+      </w:r>
+      <w:r>
+        <w:rPr>
+          <w:sz w:val="24"/>
+          <w:szCs w:val="24"/>
+        </w:rPr>
+        <w:t xml:space="preserve">the boxplots has some issues. </w:t>
+      </w:r>
+    </w:p>
+    <w:p>
+      <w:pPr>
+        <w:rPr>
+          <w:sz w:val="24"/>
+          <w:szCs w:val="24"/>
+        </w:rPr>
+      </w:pPr>
+      <w:r>
+        <w:rPr>
+          <w:sz w:val="24"/>
+          <w:szCs w:val="24"/>
+        </w:rPr>
+        <w:t>The issues I faced includes the wrong data being read for the output.</w:t>
+      </w:r>
+    </w:p>
+    <w:p>
+      <w:pPr>
+        <w:rPr>
+          <w:sz w:val="24"/>
+          <w:szCs w:val="24"/>
+        </w:rPr>
+      </w:pPr>
+      <w:r>
+        <w:rPr>
+          <w:sz w:val="24"/>
+          <w:szCs w:val="24"/>
+        </w:rPr>
+        <w:t xml:space="preserve">As mentioned in the figure above , we can see only 4 boxplots being plotted for the whole dataset where we need the data for n number of days. </w:t>
+      </w:r>
+    </w:p>
+    <w:p>
+      <w:pPr>
+        <w:rPr>
+          <w:sz w:val="24"/>
+          <w:szCs w:val="24"/>
+        </w:rPr>
+      </w:pPr>
+      <w:r>
+        <w:rPr>
+          <w:sz w:val="24"/>
+          <w:szCs w:val="24"/>
+        </w:rPr>
+        <w:t xml:space="preserve">So to correct that I did some research online and came to the conclusion I should make the code read the values from the csv file. I corrected the code and instead of reading the first 4 columns now it </w:t>
+      </w:r>
+      <w:r>
+        <w:rPr>
+          <w:sz w:val="24"/>
+          <w:szCs w:val="24"/>
+        </w:rPr>
+        <w:t>is</w:t>
+      </w:r>
+      <w:r>
+        <w:rPr>
+          <w:sz w:val="24"/>
+          <w:szCs w:val="24"/>
+        </w:rPr>
+        <w:t xml:space="preserve"> reading </w:t>
+      </w:r>
+      <w:r>
+        <w:rPr>
+          <w:sz w:val="24"/>
+          <w:szCs w:val="24"/>
+        </w:rPr>
+        <w:t>the whole dataset.</w:t>
+      </w:r>
+    </w:p>
+    <w:p>
+      <w:pPr>
+        <w:rPr>
+          <w:sz w:val="24"/>
+          <w:szCs w:val="24"/>
+        </w:rPr>
+      </w:pPr>
+    </w:p>
+    <w:p>
+      <w:pPr>
+        <w:rPr>
+          <w:sz w:val="24"/>
+          <w:szCs w:val="24"/>
+        </w:rPr>
+      </w:pPr>
+      <w:r>
+        <w:rPr>
+          <w:noProof/>
+          <w:sz w:val="24"/>
+          <w:szCs w:val="24"/>
+        </w:rPr>
+        <w:drawing>
+          <wp:inline distT="0" distB="0" distL="0" distR="0" wp14:anchorId="1B98D562" wp14:editId="622CC530">
+            <wp:extent cx="4000500" cy="982980"/>
+            <wp:effectExtent l="0" t="0" r="0" b="7620"/>
+            <wp:docPr id="1051878828" name="Picture 1"/>
+            <wp:cNvGraphicFramePr>
+              <a:graphicFrameLocks xmlns:a="http://schemas.openxmlformats.org/drawingml/2006/main" noChangeAspect="1"/>
+            </wp:cNvGraphicFramePr>
+            <a:graphic xmlns:a="http://schemas.openxmlformats.org/drawingml/2006/main">
+              <a:graphicData uri="http://schemas.openxmlformats.org/drawingml/2006/picture">
+                <pic:pic xmlns:pic="http://schemas.openxmlformats.org/drawingml/2006/picture">
+                  <pic:nvPicPr>
+                    <pic:cNvPr id="0" name="Picture 1"/>
+                    <pic:cNvPicPr>
+                      <a:picLocks noChangeAspect="1" noChangeArrowheads="1"/>
+                    </pic:cNvPicPr>
+                  </pic:nvPicPr>
+                  <pic:blipFill>
+                    <a:blip r:embed="rId13">
+                      <a:extLst>
+                        <a:ext uri="{28A0092B-C50C-407E-A947-70E740481C1C}">
+                          <a14:useLocalDpi xmlns:a14="http://schemas.microsoft.com/office/drawing/2010/main" val="0"/>
+                        </a:ext>
+                      </a:extLst>
+                    </a:blip>
+                    <a:srcRect/>
+                    <a:stretch>
+                      <a:fillRect/>
+                    </a:stretch>
+                  </pic:blipFill>
+                  <pic:spPr bwMode="auto">
+                    <a:xfrm>
+                      <a:off x="0" y="0"/>
+                      <a:ext cx="4000500" cy="982980"/>
+                    </a:xfrm>
+                    <a:prstGeom prst="rect">
+                      <a:avLst/>
+                    </a:prstGeom>
+                    <a:noFill/>
+                    <a:ln>
+                      <a:noFill/>
+                    </a:ln>
+                  </pic:spPr>
+                </pic:pic>
+              </a:graphicData>
+            </a:graphic>
+          </wp:inline>
+        </w:drawing>
+      </w:r>
+    </w:p>
+    <w:p>
+      <w:pPr>
+        <w:rPr>
+          <w:sz w:val="24"/>
+          <w:szCs w:val="24"/>
+        </w:rPr>
+      </w:pPr>
+    </w:p>
+    <w:p>
+      <w:pPr>
+        <w:rPr>
+          <w:sz w:val="24"/>
+          <w:szCs w:val="24"/>
+        </w:rPr>
+      </w:pPr>
+      <w:r>
+        <w:rPr>
+          <w:sz w:val="24"/>
+          <w:szCs w:val="24"/>
+        </w:rPr>
+        <w:t xml:space="preserve">The boxplot was really messy so I had to cut down the data to show only a reasonable data. I used the slice down function to slice down the data. Thanks to stack overflow where I took the </w:t>
+      </w:r>
+      <w:r>
+        <w:rPr>
+          <w:sz w:val="24"/>
+          <w:szCs w:val="24"/>
+        </w:rPr>
+        <w:lastRenderedPageBreak/>
+        <w:t xml:space="preserve">reference </w:t>
+      </w:r>
+      <w:hyperlink r:id="rId14" w:history="1">
+        <w:r>
+          <w:rPr>
+            <w:rStyle w:val="Hyperlink"/>
+            <w:sz w:val="24"/>
+            <w:szCs w:val="24"/>
+          </w:rPr>
+          <w:t>https://stackoverflow.com/questions/48423935/slicing-rows-from-csv-file</w:t>
+        </w:r>
+      </w:hyperlink>
+      <w:r>
+        <w:rPr>
+          <w:sz w:val="24"/>
+          <w:szCs w:val="24"/>
+        </w:rPr>
+        <w:t xml:space="preserve"> </w:t>
+      </w:r>
+      <w:r>
+        <w:rPr>
+          <w:sz w:val="24"/>
+          <w:szCs w:val="24"/>
+        </w:rPr>
+        <w:br/>
+      </w:r>
+    </w:p>
+    <w:p>
+      <w:pPr>
+        <w:rPr>
+          <w:sz w:val="24"/>
+          <w:szCs w:val="24"/>
+        </w:rPr>
+      </w:pPr>
+      <w:r>
+        <w:rPr>
+          <w:sz w:val="24"/>
+          <w:szCs w:val="24"/>
+        </w:rPr>
+        <w:t>After some trying I managed to somehow alter the data and come up with a solution.</w:t>
+      </w:r>
+    </w:p>
+    <w:p>
+      <w:pPr>
+        <w:rPr>
+          <w:sz w:val="24"/>
+          <w:szCs w:val="24"/>
+        </w:rPr>
+      </w:pPr>
+      <w:r>
+        <w:rPr>
+          <w:noProof/>
+          <w:sz w:val="24"/>
+          <w:szCs w:val="24"/>
+        </w:rPr>
+        <w:drawing>
+          <wp:inline distT="0" distB="0" distL="0" distR="0" wp14:anchorId="1E084461" wp14:editId="2F4EF243">
+            <wp:extent cx="5935980" cy="3154680"/>
+            <wp:effectExtent l="0" t="0" r="7620" b="7620"/>
+            <wp:docPr id="537623266" name="Picture 2"/>
+            <wp:cNvGraphicFramePr>
+              <a:graphicFrameLocks xmlns:a="http://schemas.openxmlformats.org/drawingml/2006/main" noChangeAspect="1"/>
+            </wp:cNvGraphicFramePr>
+            <a:graphic xmlns:a="http://schemas.openxmlformats.org/drawingml/2006/main">
+              <a:graphicData uri="http://schemas.openxmlformats.org/drawingml/2006/picture">
+                <pic:pic xmlns:pic="http://schemas.openxmlformats.org/drawingml/2006/picture">
+                  <pic:nvPicPr>
+                    <pic:cNvPr id="0" name="Picture 2"/>
+                    <pic:cNvPicPr>
+                      <a:picLocks noChangeAspect="1" noChangeArrowheads="1"/>
+                    </pic:cNvPicPr>
+                  </pic:nvPicPr>
+                  <pic:blipFill>
+                    <a:blip r:embed="rId15" cstate="print">
+                      <a:extLst>
+                        <a:ext uri="{28A0092B-C50C-407E-A947-70E740481C1C}">
+                          <a14:useLocalDpi xmlns:a14="http://schemas.microsoft.com/office/drawing/2010/main" val="0"/>
+                        </a:ext>
+                      </a:extLst>
+                    </a:blip>
+                    <a:srcRect/>
+                    <a:stretch>
+                      <a:fillRect/>
+                    </a:stretch>
+                  </pic:blipFill>
+                  <pic:spPr bwMode="auto">
+                    <a:xfrm>
+                      <a:off x="0" y="0"/>
+                      <a:ext cx="5935980" cy="3154680"/>
+                    </a:xfrm>
+                    <a:prstGeom prst="rect">
+                      <a:avLst/>
+                    </a:prstGeom>
+                    <a:noFill/>
+                    <a:ln>
+                      <a:noFill/>
+                    </a:ln>
+                  </pic:spPr>
+                </pic:pic>
+              </a:graphicData>
+            </a:graphic>
+          </wp:inline>
+        </w:drawing>
+      </w:r>
+    </w:p>
+    <w:p>
+      <w:pPr>
+        <w:rPr>
+          <w:sz w:val="24"/>
+          <w:szCs w:val="24"/>
+        </w:rPr>
+      </w:pPr>
+      <w:r>
+        <w:rPr>
+          <w:sz w:val="24"/>
+          <w:szCs w:val="24"/>
+        </w:rPr>
+        <w:t xml:space="preserve">This is the final output where we can see that the current file was “stockdata.csv” and I </w:t>
+      </w:r>
+      <w:r>
+        <w:rPr>
+          <w:sz w:val="24"/>
+          <w:szCs w:val="24"/>
+        </w:rPr>
+        <w:t>cut some data and then placed it in a new csv file so that it only shows the last 30 days. I used plotly library to make the boxplot work because it was simple and straight to the point. Problem solved and the final out put looks like this :</w:t>
+      </w:r>
+    </w:p>
+    <w:p>
+      <w:pPr>
+        <w:rPr>
+          <w:sz w:val="24"/>
+          <w:szCs w:val="24"/>
+        </w:rPr>
+      </w:pPr>
+      <w:r>
+        <w:rPr>
+          <w:noProof/>
+          <w:sz w:val="24"/>
+          <w:szCs w:val="24"/>
+        </w:rPr>
+        <w:drawing>
+          <wp:inline distT="0" distB="0" distL="0" distR="0" wp14:anchorId="31389AEB" wp14:editId="4591A5BC">
+            <wp:extent cx="5943600" cy="3154680"/>
+            <wp:effectExtent l="0" t="0" r="0" b="7620"/>
+            <wp:docPr id="1312746681" name="Picture 3"/>
+            <wp:cNvGraphicFramePr>
+              <a:graphicFrameLocks xmlns:a="http://schemas.openxmlformats.org/drawingml/2006/main" noChangeAspect="1"/>
+            </wp:cNvGraphicFramePr>
+            <a:graphic xmlns:a="http://schemas.openxmlformats.org/drawingml/2006/main">
+              <a:graphicData uri="http://schemas.openxmlformats.org/drawingml/2006/picture">
+                <pic:pic xmlns:pic="http://schemas.openxmlformats.org/drawingml/2006/picture">
+                  <pic:nvPicPr>
+                    <pic:cNvPr id="0" name="Picture 3"/>
+                    <pic:cNvPicPr>
+                      <a:picLocks noChangeAspect="1" noChangeArrowheads="1"/>
+                    </pic:cNvPicPr>
+                  </pic:nvPicPr>
+                  <pic:blipFill>
+                    <a:blip r:embed="rId16" cstate="print">
+                      <a:extLst>
+                        <a:ext uri="{28A0092B-C50C-407E-A947-70E740481C1C}">
+                          <a14:useLocalDpi xmlns:a14="http://schemas.microsoft.com/office/drawing/2010/main" val="0"/>
+                        </a:ext>
+                      </a:extLst>
+                    </a:blip>
+                    <a:srcRect/>
+                    <a:stretch>
+                      <a:fillRect/>
+                    </a:stretch>
+                  </pic:blipFill>
+                  <pic:spPr bwMode="auto">
+                    <a:xfrm>
+                      <a:off x="0" y="0"/>
+                      <a:ext cx="5943600" cy="3154680"/>
+                    </a:xfrm>
+                    <a:prstGeom prst="rect">
+                      <a:avLst/>
+                    </a:prstGeom>
+                    <a:noFill/>
+                    <a:ln>
+                      <a:noFill/>
+                    </a:ln>
+                  </pic:spPr>
+                </pic:pic>
+              </a:graphicData>
+            </a:graphic>
+          </wp:inline>
+        </w:drawing>
+      </w:r>
+    </w:p>
+    <w:p>
+      <w:pPr>
+        <w:rPr>
+          <w:sz w:val="24"/>
+          <w:szCs w:val="24"/>
+        </w:rPr>
+      </w:pPr>
+    </w:p>
+    <w:p>
+      <w:pPr>
+        <w:rPr>
+          <w:sz w:val="24"/>
+          <w:szCs w:val="24"/>
+        </w:rPr>
+      </w:pPr>
+    </w:p>
+    <w:p>
+      <w:pPr>
+        <w:rPr>
+          <w:sz w:val="24"/>
+          <w:szCs w:val="24"/>
+        </w:rPr>
+      </w:pPr>
+      <w:r>
+        <w:rPr>
+          <w:sz w:val="24"/>
+          <w:szCs w:val="24"/>
+        </w:rPr>
+        <w:t>In conclusion, we used the certain libraries that come out from mathplotlib and mplfinance , which helps us to visualize the data and enhanced how we look at the data That we have predicted.</w:t>
+      </w:r>
+      <w:r>
+        <w:rPr>
+          <w:sz w:val="24"/>
+          <w:szCs w:val="24"/>
+        </w:rPr>
+        <w:t xml:space="preserve"> After some challenges and obstacles I think all the requirements are met and I am open to feed back. Thanks for your time :)</w:t>
       </w:r>
     </w:p>
     <w:sectPr>

</xml_diff>